<commit_message>
added st. severus and st. takle
</commit_message>
<xml_diff>
--- a/Doxologies-saints/69 St. Athanasius.docx
+++ b/Doxologies-saints/69 St. Athanasius.docx
@@ -76,7 +76,6 @@
             <w:pPr>
               <w:pStyle w:val="CopticVersemulti-line"/>
             </w:pPr>
-            <w:bookmarkStart w:id="0" w:name="_GoBack" w:colFirst="2" w:colLast="2"/>
             <w:r>
               <w:t>Ⲡⲓⲕⲉⲃⲉⲣⲛⲓⲧⲏⲥ ⲉⲧⲧⲁϫⲣⲏⲟⲩⲧ:</w:t>
             </w:r>
@@ -172,7 +171,15 @@
               <w:pStyle w:val="EngHang"/>
             </w:pPr>
             <w:r>
-              <w:t>The strong steersman of the ship,</w:t>
+              <w:t xml:space="preserve">The strong </w:t>
+            </w:r>
+            <w:r>
+              <w:t>captain</w:t>
+            </w:r>
+            <w:bookmarkStart w:id="0" w:name="_GoBack"/>
+            <w:bookmarkEnd w:id="0"/>
+            <w:r>
+              <w:t>,</w:t>
             </w:r>
           </w:p>
           <w:p>
@@ -711,15 +718,7 @@
           </w:p>
           <w:p>
             <w:r>
-              <w:t xml:space="preserve">Our father the saint </w:t>
-            </w:r>
-            <w:proofErr w:type="spellStart"/>
-            <w:r>
-              <w:t>abba</w:t>
-            </w:r>
-            <w:proofErr w:type="spellEnd"/>
-            <w:r>
-              <w:t xml:space="preserve"> Athanasius,</w:t>
+              <w:t>Our father the saint abba Athanasius,</w:t>
             </w:r>
           </w:p>
           <w:p>
@@ -1003,7 +1002,6 @@
           </w:p>
         </w:tc>
       </w:tr>
-      <w:bookmarkEnd w:id="0"/>
     </w:tbl>
     <w:p>
       <w:pPr>
@@ -2371,7 +2369,7 @@
 </file>
 
 <file path=customXml/itemProps1.xml><?xml version="1.0" encoding="utf-8"?>
-<ds:datastoreItem xmlns:ds="http://schemas.openxmlformats.org/officeDocument/2006/customXml" ds:itemID="{E7EDB676-C4E4-4D8F-908C-3C52B8328F41}">
+<ds:datastoreItem xmlns:ds="http://schemas.openxmlformats.org/officeDocument/2006/customXml" ds:itemID="{AF64E1DE-96D3-4FE5-908F-6F53F8A9FBD5}">
   <ds:schemaRefs>
     <ds:schemaRef ds:uri="http://schemas.openxmlformats.org/officeDocument/2006/bibliography"/>
   </ds:schemaRefs>

</xml_diff>